<commit_message>
Coloquei os links do video de apresentacao do proj
</commit_message>
<xml_diff>
--- a/documento/Documentação Sistema 1.1.docx
+++ b/documento/Documentação Sistema 1.1.docx
@@ -367,6 +367,57 @@
           <w:shd w:fill="auto" w:val="clear"/>
         </w:rPr>
       </w:pPr>
+      <w:r>
+        <w:rPr>
+          <w:rFonts w:ascii="Arial Black" w:hAnsi="Arial Black" w:cs="Arial Black" w:eastAsia="Arial Black"/>
+          <w:b/>
+          <w:color w:val="auto"/>
+          <w:spacing w:val="0"/>
+          <w:position w:val="0"/>
+          <w:sz w:val="56"/>
+          <w:shd w:fill="auto" w:val="clear"/>
+        </w:rPr>
+        <w:t xml:space="preserve">Link do vídeo de apresentacao da equipe (via youtube)</w:t>
+      </w:r>
+      <w:r>
+        <w:rPr>
+          <w:rFonts w:ascii="Arial Black" w:hAnsi="Arial Black" w:cs="Arial Black" w:eastAsia="Arial Black"/>
+          <w:b/>
+          <w:color w:val="auto"/>
+          <w:spacing w:val="0"/>
+          <w:position w:val="0"/>
+          <w:sz w:val="56"/>
+          <w:shd w:fill="auto" w:val="clear"/>
+        </w:rPr>
+        <w:t xml:space="preserve">:</w:t>
+      </w:r>
+      <w:r>
+        <w:rPr>
+          <w:rFonts w:ascii="Arial Black" w:hAnsi="Arial Black" w:cs="Arial Black" w:eastAsia="Arial Black"/>
+          <w:b/>
+          <w:color w:val="auto"/>
+          <w:spacing w:val="0"/>
+          <w:position w:val="0"/>
+          <w:sz w:val="16"/>
+          <w:shd w:fill="auto" w:val="clear"/>
+        </w:rPr>
+        <w:t xml:space="preserve"> </w:t>
+      </w:r>
+      <w:hyperlink xmlns:r="http://schemas.openxmlformats.org/officeDocument/2006/relationships" r:id="docRId0">
+        <w:r>
+          <w:rPr>
+            <w:rFonts w:ascii="Arial Black" w:hAnsi="Arial Black" w:cs="Arial Black" w:eastAsia="Arial Black"/>
+            <w:b/>
+            <w:color w:val="0000FF"/>
+            <w:spacing w:val="0"/>
+            <w:position w:val="0"/>
+            <w:sz w:val="56"/>
+            <w:u w:val="single"/>
+            <w:shd w:fill="auto" w:val="clear"/>
+          </w:rPr>
+          <w:t xml:space="preserve">https://youtu.be/MoytjPAiJ5Q</w:t>
+        </w:r>
+      </w:hyperlink>
     </w:p>
     <w:p>
       <w:pPr>
@@ -731,18 +782,7 @@
                 <w:sz w:val="22"/>
                 <w:shd w:fill="auto" w:val="clear"/>
               </w:rPr>
-              <w:t xml:space="preserve">Seleção dos membros da equipe</w:t>
-            </w:r>
-            <w:r>
-              <w:rPr>
-                <w:rFonts w:ascii="Calibri" w:hAnsi="Calibri" w:cs="Calibri" w:eastAsia="Calibri"/>
-                <w:color w:val="auto"/>
-                <w:spacing w:val="0"/>
-                <w:position w:val="0"/>
-                <w:sz w:val="22"/>
-                <w:shd w:fill="auto" w:val="clear"/>
-              </w:rPr>
-              <w:t xml:space="preserve">: David Ramalho, Adijair Araujo, Fabiano Daniel.</w:t>
+              <w:t xml:space="preserve">Seleção dos membros da equipe: David Ramalho, Adijair Araujo, Fabiano Daniel.</w:t>
             </w:r>
           </w:p>
         </w:tc>
@@ -780,7 +820,6 @@
                 <w:spacing w:val="0"/>
                 <w:position w:val="0"/>
                 <w:sz w:val="22"/>
-                <w:shd w:fill="auto" w:val="clear"/>
               </w:rPr>
             </w:pPr>
             <w:r>
@@ -824,7 +863,6 @@
                 <w:spacing w:val="0"/>
                 <w:position w:val="0"/>
                 <w:sz w:val="22"/>
-                <w:shd w:fill="auto" w:val="clear"/>
               </w:rPr>
             </w:pPr>
             <w:r>
@@ -836,18 +874,7 @@
                 <w:sz w:val="22"/>
                 <w:shd w:fill="auto" w:val="clear"/>
               </w:rPr>
-              <w:t xml:space="preserve">Cria</w:t>
-            </w:r>
-            <w:r>
-              <w:rPr>
-                <w:rFonts w:ascii="Calibri" w:hAnsi="Calibri" w:cs="Calibri" w:eastAsia="Calibri"/>
-                <w:color w:val="auto"/>
-                <w:spacing w:val="0"/>
-                <w:position w:val="0"/>
-                <w:sz w:val="22"/>
-                <w:shd w:fill="auto" w:val="clear"/>
-              </w:rPr>
-              <w:t xml:space="preserve">ção e estilização das primeiras páginas.</w:t>
+              <w:t xml:space="preserve">Criação e estilização das primeiras páginas.</w:t>
             </w:r>
           </w:p>
         </w:tc>
@@ -885,7 +912,6 @@
                 <w:spacing w:val="0"/>
                 <w:position w:val="0"/>
                 <w:sz w:val="22"/>
-                <w:shd w:fill="auto" w:val="clear"/>
               </w:rPr>
             </w:pPr>
             <w:r>
@@ -897,18 +923,7 @@
                 <w:sz w:val="22"/>
                 <w:shd w:fill="auto" w:val="clear"/>
               </w:rPr>
-              <w:t xml:space="preserve">31</w:t>
-            </w:r>
-            <w:r>
-              <w:rPr>
-                <w:rFonts w:ascii="Calibri" w:hAnsi="Calibri" w:cs="Calibri" w:eastAsia="Calibri"/>
-                <w:color w:val="auto"/>
-                <w:spacing w:val="0"/>
-                <w:position w:val="0"/>
-                <w:sz w:val="22"/>
-                <w:shd w:fill="auto" w:val="clear"/>
-              </w:rPr>
-              <w:t xml:space="preserve">/05/2023</w:t>
+              <w:t xml:space="preserve">31/05/2023</w:t>
             </w:r>
           </w:p>
         </w:tc>
@@ -940,7 +955,6 @@
                 <w:spacing w:val="0"/>
                 <w:position w:val="0"/>
                 <w:sz w:val="22"/>
-                <w:shd w:fill="auto" w:val="clear"/>
               </w:rPr>
             </w:pPr>
             <w:r>
@@ -990,7 +1004,6 @@
                 <w:spacing w:val="0"/>
                 <w:position w:val="0"/>
                 <w:sz w:val="22"/>
-                <w:shd w:fill="auto" w:val="clear"/>
               </w:rPr>
             </w:pPr>
             <w:r>
@@ -1002,18 +1015,7 @@
                 <w:sz w:val="22"/>
                 <w:shd w:fill="auto" w:val="clear"/>
               </w:rPr>
-              <w:t xml:space="preserve">07</w:t>
-            </w:r>
-            <w:r>
-              <w:rPr>
-                <w:rFonts w:ascii="Calibri" w:hAnsi="Calibri" w:cs="Calibri" w:eastAsia="Calibri"/>
-                <w:color w:val="auto"/>
-                <w:spacing w:val="0"/>
-                <w:position w:val="0"/>
-                <w:sz w:val="22"/>
-                <w:shd w:fill="auto" w:val="clear"/>
-              </w:rPr>
-              <w:t xml:space="preserve">/06/2023</w:t>
+              <w:t xml:space="preserve">07/06/2023</w:t>
             </w:r>
           </w:p>
         </w:tc>
@@ -1045,7 +1047,6 @@
                 <w:spacing w:val="0"/>
                 <w:position w:val="0"/>
                 <w:sz w:val="22"/>
-                <w:shd w:fill="auto" w:val="clear"/>
               </w:rPr>
             </w:pPr>
             <w:r>
@@ -1057,18 +1058,7 @@
                 <w:sz w:val="22"/>
                 <w:shd w:fill="auto" w:val="clear"/>
               </w:rPr>
-              <w:t xml:space="preserve">Implementa</w:t>
-            </w:r>
-            <w:r>
-              <w:rPr>
-                <w:rFonts w:ascii="Calibri" w:hAnsi="Calibri" w:cs="Calibri" w:eastAsia="Calibri"/>
-                <w:color w:val="auto"/>
-                <w:spacing w:val="0"/>
-                <w:position w:val="0"/>
-                <w:sz w:val="22"/>
-                <w:shd w:fill="auto" w:val="clear"/>
-              </w:rPr>
-              <w:t xml:space="preserve">ção das funcionalidades do site.</w:t>
+              <w:t xml:space="preserve">Implementação das funcionalidades do site.</w:t>
             </w:r>
           </w:p>
         </w:tc>
@@ -1106,7 +1096,6 @@
                 <w:spacing w:val="0"/>
                 <w:position w:val="0"/>
                 <w:sz w:val="22"/>
-                <w:shd w:fill="auto" w:val="clear"/>
               </w:rPr>
             </w:pPr>
             <w:r>
@@ -1118,18 +1107,7 @@
                 <w:sz w:val="22"/>
                 <w:shd w:fill="auto" w:val="clear"/>
               </w:rPr>
-              <w:t xml:space="preserve">13</w:t>
-            </w:r>
-            <w:r>
-              <w:rPr>
-                <w:rFonts w:ascii="Calibri" w:hAnsi="Calibri" w:cs="Calibri" w:eastAsia="Calibri"/>
-                <w:color w:val="auto"/>
-                <w:spacing w:val="0"/>
-                <w:position w:val="0"/>
-                <w:sz w:val="22"/>
-                <w:shd w:fill="auto" w:val="clear"/>
-              </w:rPr>
-              <w:t xml:space="preserve">/06/2023</w:t>
+              <w:t xml:space="preserve">13/06/2023</w:t>
             </w:r>
           </w:p>
         </w:tc>
@@ -1161,7 +1139,6 @@
                 <w:spacing w:val="0"/>
                 <w:position w:val="0"/>
                 <w:sz w:val="22"/>
-                <w:shd w:fill="auto" w:val="clear"/>
               </w:rPr>
             </w:pPr>
             <w:r>
@@ -1173,18 +1150,7 @@
                 <w:sz w:val="22"/>
                 <w:shd w:fill="auto" w:val="clear"/>
               </w:rPr>
-              <w:t xml:space="preserve">Revis</w:t>
-            </w:r>
-            <w:r>
-              <w:rPr>
-                <w:rFonts w:ascii="Calibri" w:hAnsi="Calibri" w:cs="Calibri" w:eastAsia="Calibri"/>
-                <w:color w:val="auto"/>
-                <w:spacing w:val="0"/>
-                <w:position w:val="0"/>
-                <w:sz w:val="22"/>
-                <w:shd w:fill="auto" w:val="clear"/>
-              </w:rPr>
-              <w:t xml:space="preserve">ão do projeto.</w:t>
+              <w:t xml:space="preserve">Revisão do projeto.</w:t>
             </w:r>
           </w:p>
         </w:tc>
@@ -2593,8 +2559,22 @@
           <w:sz w:val="22"/>
           <w:shd w:fill="auto" w:val="clear"/>
         </w:rPr>
-        <w:t xml:space="preserve">: github.com/usuario/pasta</w:t>
+        <w:t xml:space="preserve">: </w:t>
       </w:r>
+      <w:hyperlink xmlns:r="http://schemas.openxmlformats.org/officeDocument/2006/relationships" r:id="docRId1">
+        <w:r>
+          <w:rPr>
+            <w:rFonts w:ascii="Times New Roman" w:hAnsi="Times New Roman" w:cs="Times New Roman" w:eastAsia="Times New Roman"/>
+            <w:color w:val="0000FF"/>
+            <w:spacing w:val="0"/>
+            <w:position w:val="0"/>
+            <w:sz w:val="22"/>
+            <w:u w:val="single"/>
+            <w:shd w:fill="auto" w:val="clear"/>
+          </w:rPr>
+          <w:t xml:space="preserve">https://github.com/Adijair/Projeto_HTML.git</w:t>
+        </w:r>
+      </w:hyperlink>
     </w:p>
     <w:p>
       <w:pPr>
@@ -3336,7 +3316,19 @@
           <w:sz w:val="22"/>
           <w:shd w:fill="auto" w:val="clear"/>
         </w:rPr>
-        <w:t xml:space="preserve"> Fazer autenticação de usuário </w:t>
+        <w:t xml:space="preserve"> Fazer autentica</w:t>
+      </w:r>
+      <w:r>
+        <w:rPr>
+          <w:rFonts w:ascii="Times New Roman" w:hAnsi="Times New Roman" w:cs="Times New Roman" w:eastAsia="Times New Roman"/>
+          <w:b/>
+          <w:color w:val="auto"/>
+          <w:spacing w:val="0"/>
+          <w:position w:val="0"/>
+          <w:sz w:val="22"/>
+          <w:shd w:fill="auto" w:val="clear"/>
+        </w:rPr>
+        <w:t xml:space="preserve">ção de usuário </w:t>
       </w:r>
     </w:p>
     <w:p>
@@ -6314,19 +6306,7 @@
           <w:sz w:val="22"/>
           <w:shd w:fill="auto" w:val="clear"/>
         </w:rPr>
-        <w:t xml:space="preserve"> Solicita</w:t>
-      </w:r>
-      <w:r>
-        <w:rPr>
-          <w:rFonts w:ascii="Times New Roman" w:hAnsi="Times New Roman" w:cs="Times New Roman" w:eastAsia="Times New Roman"/>
-          <w:b/>
-          <w:color w:val="auto"/>
-          <w:spacing w:val="0"/>
-          <w:position w:val="0"/>
-          <w:sz w:val="22"/>
-          <w:shd w:fill="auto" w:val="clear"/>
-        </w:rPr>
-        <w:t xml:space="preserve">ção de Demanda</w:t>
+        <w:t xml:space="preserve"> Solicitação de Demanda</w:t>
       </w:r>
     </w:p>
     <w:p>
@@ -7726,19 +7706,7 @@
           <w:sz w:val="22"/>
           <w:shd w:fill="auto" w:val="clear"/>
         </w:rPr>
-        <w:t xml:space="preserve"> Solicita</w:t>
-      </w:r>
-      <w:r>
-        <w:rPr>
-          <w:rFonts w:ascii="Times New Roman" w:hAnsi="Times New Roman" w:cs="Times New Roman" w:eastAsia="Times New Roman"/>
-          <w:b/>
-          <w:color w:val="auto"/>
-          <w:spacing w:val="0"/>
-          <w:position w:val="0"/>
-          <w:sz w:val="22"/>
-          <w:shd w:fill="auto" w:val="clear"/>
-        </w:rPr>
-        <w:t xml:space="preserve">ção de demanda com anexo de arquivos. </w:t>
+        <w:t xml:space="preserve"> Solicitação de demanda com anexo de arquivos. </w:t>
       </w:r>
     </w:p>
     <w:p>
@@ -9205,19 +9173,7 @@
           <w:sz w:val="22"/>
           <w:shd w:fill="auto" w:val="clear"/>
         </w:rPr>
-        <w:t xml:space="preserve"> Solicita</w:t>
-      </w:r>
-      <w:r>
-        <w:rPr>
-          <w:rFonts w:ascii="Times New Roman" w:hAnsi="Times New Roman" w:cs="Times New Roman" w:eastAsia="Times New Roman"/>
-          <w:b/>
-          <w:color w:val="auto"/>
-          <w:spacing w:val="0"/>
-          <w:position w:val="0"/>
-          <w:sz w:val="22"/>
-          <w:shd w:fill="auto" w:val="clear"/>
-        </w:rPr>
-        <w:t xml:space="preserve">ção de demanda com anexo de arquivos. </w:t>
+        <w:t xml:space="preserve"> Solicitação de demanda com anexo de arquivos. </w:t>
       </w:r>
     </w:p>
     <w:p>
@@ -11502,7 +11458,19 @@
           <w:sz w:val="22"/>
           <w:shd w:fill="auto" w:val="clear"/>
         </w:rPr>
-        <w:t xml:space="preserve"> Fazer autenticação de usuário </w:t>
+        <w:t xml:space="preserve"> Fazer autentica</w:t>
+      </w:r>
+      <w:r>
+        <w:rPr>
+          <w:rFonts w:ascii="Times New Roman" w:hAnsi="Times New Roman" w:cs="Times New Roman" w:eastAsia="Times New Roman"/>
+          <w:b/>
+          <w:color w:val="auto"/>
+          <w:spacing w:val="0"/>
+          <w:position w:val="0"/>
+          <w:sz w:val="22"/>
+          <w:shd w:fill="auto" w:val="clear"/>
+        </w:rPr>
+        <w:t xml:space="preserve">ção de usuário </w:t>
       </w:r>
     </w:p>
     <w:p>
@@ -13624,7 +13592,19 @@
           <w:sz w:val="22"/>
           <w:shd w:fill="auto" w:val="clear"/>
         </w:rPr>
-        <w:t xml:space="preserve"> Fazer autenticação de usuário </w:t>
+        <w:t xml:space="preserve"> Fazer autentica</w:t>
+      </w:r>
+      <w:r>
+        <w:rPr>
+          <w:rFonts w:ascii="Times New Roman" w:hAnsi="Times New Roman" w:cs="Times New Roman" w:eastAsia="Times New Roman"/>
+          <w:b/>
+          <w:color w:val="auto"/>
+          <w:spacing w:val="0"/>
+          <w:position w:val="0"/>
+          <w:sz w:val="22"/>
+          <w:shd w:fill="auto" w:val="clear"/>
+        </w:rPr>
+        <w:t xml:space="preserve">ção de usuário </w:t>
       </w:r>
     </w:p>
     <w:p>
@@ -15388,12 +15368,12 @@
         </w:rPr>
       </w:pPr>
       <w:r>
-        <w:object w:dxaOrig="8640" w:dyaOrig="3825">
-          <v:rect xmlns:o="urn:schemas-microsoft-com:office:office" xmlns:v="urn:schemas-microsoft-com:vml" id="rectole0000000000" style="width:432.000000pt;height:191.250000pt" o:preferrelative="t" o:ole="">
+        <w:object w:dxaOrig="8747" w:dyaOrig="3867">
+          <v:rect xmlns:o="urn:schemas-microsoft-com:office:office" xmlns:v="urn:schemas-microsoft-com:vml" id="rectole0000000000" style="width:437.350000pt;height:193.350000pt" o:preferrelative="t" o:ole="">
             <o:lock v:ext="edit"/>
-            <v:imagedata xmlns:r="http://schemas.openxmlformats.org/officeDocument/2006/relationships" r:id="docRId1" o:title=""/>
+            <v:imagedata xmlns:r="http://schemas.openxmlformats.org/officeDocument/2006/relationships" r:id="docRId3" o:title=""/>
           </v:rect>
-          <o:OLEObject xmlns:r="http://schemas.openxmlformats.org/officeDocument/2006/relationships" xmlns:o="urn:schemas-microsoft-com:office:office" Type="Embed" ProgID="StaticMetafile" DrawAspect="Content" ObjectID="0000000000" ShapeID="rectole0000000000" r:id="docRId0"/>
+          <o:OLEObject xmlns:r="http://schemas.openxmlformats.org/officeDocument/2006/relationships" xmlns:o="urn:schemas-microsoft-com:office:office" Type="Embed" ProgID="StaticMetafile" DrawAspect="Content" ObjectID="0000000000" ShapeID="rectole0000000000" r:id="docRId2"/>
         </w:object>
       </w:r>
     </w:p>
@@ -15567,12 +15547,12 @@
         </w:rPr>
       </w:pPr>
       <w:r>
-        <w:object w:dxaOrig="8640" w:dyaOrig="4185">
-          <v:rect xmlns:o="urn:schemas-microsoft-com:office:office" xmlns:v="urn:schemas-microsoft-com:vml" id="rectole0000000001" style="width:432.000000pt;height:209.250000pt" o:preferrelative="t" o:ole="">
+        <w:object w:dxaOrig="8747" w:dyaOrig="4231">
+          <v:rect xmlns:o="urn:schemas-microsoft-com:office:office" xmlns:v="urn:schemas-microsoft-com:vml" id="rectole0000000001" style="width:437.350000pt;height:211.550000pt" o:preferrelative="t" o:ole="">
             <o:lock v:ext="edit"/>
-            <v:imagedata xmlns:r="http://schemas.openxmlformats.org/officeDocument/2006/relationships" r:id="docRId3" o:title=""/>
+            <v:imagedata xmlns:r="http://schemas.openxmlformats.org/officeDocument/2006/relationships" r:id="docRId5" o:title=""/>
           </v:rect>
-          <o:OLEObject xmlns:r="http://schemas.openxmlformats.org/officeDocument/2006/relationships" xmlns:o="urn:schemas-microsoft-com:office:office" Type="Embed" ProgID="StaticMetafile" DrawAspect="Content" ObjectID="0000000001" ShapeID="rectole0000000001" r:id="docRId2"/>
+          <o:OLEObject xmlns:r="http://schemas.openxmlformats.org/officeDocument/2006/relationships" xmlns:o="urn:schemas-microsoft-com:office:office" Type="Embed" ProgID="StaticMetafile" DrawAspect="Content" ObjectID="0000000001" ShapeID="rectole0000000001" r:id="docRId4"/>
         </w:object>
       </w:r>
     </w:p>
@@ -15667,12 +15647,12 @@
         </w:rPr>
       </w:pPr>
       <w:r>
-        <w:object w:dxaOrig="8640" w:dyaOrig="4515">
-          <v:rect xmlns:o="urn:schemas-microsoft-com:office:office" xmlns:v="urn:schemas-microsoft-com:vml" id="rectole0000000002" style="width:432.000000pt;height:225.750000pt" o:preferrelative="t" o:ole="">
+        <w:object w:dxaOrig="8747" w:dyaOrig="4575">
+          <v:rect xmlns:o="urn:schemas-microsoft-com:office:office" xmlns:v="urn:schemas-microsoft-com:vml" id="rectole0000000002" style="width:437.350000pt;height:228.750000pt" o:preferrelative="t" o:ole="">
             <o:lock v:ext="edit"/>
-            <v:imagedata xmlns:r="http://schemas.openxmlformats.org/officeDocument/2006/relationships" r:id="docRId5" o:title=""/>
+            <v:imagedata xmlns:r="http://schemas.openxmlformats.org/officeDocument/2006/relationships" r:id="docRId7" o:title=""/>
           </v:rect>
-          <o:OLEObject xmlns:r="http://schemas.openxmlformats.org/officeDocument/2006/relationships" xmlns:o="urn:schemas-microsoft-com:office:office" Type="Embed" ProgID="StaticMetafile" DrawAspect="Content" ObjectID="0000000002" ShapeID="rectole0000000002" r:id="docRId4"/>
+          <o:OLEObject xmlns:r="http://schemas.openxmlformats.org/officeDocument/2006/relationships" xmlns:o="urn:schemas-microsoft-com:office:office" Type="Embed" ProgID="StaticMetafile" DrawAspect="Content" ObjectID="0000000002" ShapeID="rectole0000000002" r:id="docRId6"/>
         </w:object>
       </w:r>
     </w:p>
@@ -15825,12 +15805,12 @@
         <w:t xml:space="preserve">...</w:t>
       </w:r>
       <w:r>
-        <w:object w:dxaOrig="8640" w:dyaOrig="5204">
-          <v:rect xmlns:o="urn:schemas-microsoft-com:office:office" xmlns:v="urn:schemas-microsoft-com:vml" id="rectole0000000003" style="width:432.000000pt;height:260.200000pt" o:preferrelative="t" o:ole="">
+        <w:object w:dxaOrig="8747" w:dyaOrig="5264">
+          <v:rect xmlns:o="urn:schemas-microsoft-com:office:office" xmlns:v="urn:schemas-microsoft-com:vml" id="rectole0000000003" style="width:437.350000pt;height:263.200000pt" o:preferrelative="t" o:ole="">
             <o:lock v:ext="edit"/>
-            <v:imagedata xmlns:r="http://schemas.openxmlformats.org/officeDocument/2006/relationships" r:id="docRId7" o:title=""/>
+            <v:imagedata xmlns:r="http://schemas.openxmlformats.org/officeDocument/2006/relationships" r:id="docRId9" o:title=""/>
           </v:rect>
-          <o:OLEObject xmlns:r="http://schemas.openxmlformats.org/officeDocument/2006/relationships" xmlns:o="urn:schemas-microsoft-com:office:office" Type="Embed" ProgID="StaticMetafile" DrawAspect="Content" ObjectID="0000000003" ShapeID="rectole0000000003" r:id="docRId6"/>
+          <o:OLEObject xmlns:r="http://schemas.openxmlformats.org/officeDocument/2006/relationships" xmlns:o="urn:schemas-microsoft-com:office:office" Type="Embed" ProgID="StaticMetafile" DrawAspect="Content" ObjectID="0000000003" ShapeID="rectole0000000003" r:id="docRId8"/>
         </w:object>
       </w:r>
     </w:p>
@@ -15940,12 +15920,12 @@
         </w:rPr>
       </w:pPr>
       <w:r>
-        <w:object w:dxaOrig="8640" w:dyaOrig="4529">
-          <v:rect xmlns:o="urn:schemas-microsoft-com:office:office" xmlns:v="urn:schemas-microsoft-com:vml" id="rectole0000000004" style="width:432.000000pt;height:226.450000pt" o:preferrelative="t" o:ole="">
+        <w:object w:dxaOrig="8747" w:dyaOrig="4575">
+          <v:rect xmlns:o="urn:schemas-microsoft-com:office:office" xmlns:v="urn:schemas-microsoft-com:vml" id="rectole0000000004" style="width:437.350000pt;height:228.750000pt" o:preferrelative="t" o:ole="">
             <o:lock v:ext="edit"/>
-            <v:imagedata xmlns:r="http://schemas.openxmlformats.org/officeDocument/2006/relationships" r:id="docRId9" o:title=""/>
+            <v:imagedata xmlns:r="http://schemas.openxmlformats.org/officeDocument/2006/relationships" r:id="docRId11" o:title=""/>
           </v:rect>
-          <o:OLEObject xmlns:r="http://schemas.openxmlformats.org/officeDocument/2006/relationships" xmlns:o="urn:schemas-microsoft-com:office:office" Type="Embed" ProgID="StaticMetafile" DrawAspect="Content" ObjectID="0000000004" ShapeID="rectole0000000004" r:id="docRId8"/>
+          <o:OLEObject xmlns:r="http://schemas.openxmlformats.org/officeDocument/2006/relationships" xmlns:o="urn:schemas-microsoft-com:office:office" Type="Embed" ProgID="StaticMetafile" DrawAspect="Content" ObjectID="0000000004" ShapeID="rectole0000000004" r:id="docRId10"/>
         </w:object>
       </w:r>
     </w:p>

</xml_diff>